<commit_message>
adding functional requirement format
</commit_message>
<xml_diff>
--- a/report/Expense-Manager-synopsis.docx
+++ b/report/Expense-Manager-synopsis.docx
@@ -4735,6 +4735,7 @@
       <w:bookmarkEnd w:id="21"/>
     </w:p>
     <w:p/>
+    <w:p/>
     <w:p>
       <w:pPr>
         <w:pStyle w:val="Heading2"/>
@@ -4770,6 +4771,181 @@
     </w:p>
     <w:p>
       <w:pPr>
+        <w:pStyle w:val="Heading4"/>
+      </w:pPr>
+      <w:r>
+        <w:t>View and Enter new Student and Employee information</w:t>
+      </w:r>
+    </w:p>
+    <w:p>
+      <w:pPr>
+        <w:rPr>
+          <w:b/>
+        </w:rPr>
+      </w:pPr>
+      <w:r>
+        <w:rPr>
+          <w:b/>
+        </w:rPr>
+        <w:t>Introduction</w:t>
+      </w:r>
+    </w:p>
+    <w:p>
+      <w:pPr>
+        <w:rPr>
+          <w:b/>
+        </w:rPr>
+      </w:pPr>
+      <w:r>
+        <w:t>The details of a new student are stored into a student profile. Only School administration department can enter that details of new student but and teachers can only updated the existing student status. Details of employee are also kept into individual employee profile and it will also be updated by School Administration System.</w:t>
+      </w:r>
+    </w:p>
+    <w:p>
+      <w:pPr>
+        <w:rPr>
+          <w:b/>
+        </w:rPr>
+      </w:pPr>
+      <w:r>
+        <w:rPr>
+          <w:b/>
+        </w:rPr>
+        <w:t>Input</w:t>
+      </w:r>
+    </w:p>
+    <w:p>
+      <w:r>
+        <w:t xml:space="preserve">Relevant </w:t>
+      </w:r>
+      <w:r>
+        <w:t>student and employee data like name, address, contact no., applying for which class.</w:t>
+      </w:r>
+    </w:p>
+    <w:p>
+      <w:pPr>
+        <w:rPr>
+          <w:b/>
+        </w:rPr>
+      </w:pPr>
+      <w:r>
+        <w:rPr>
+          <w:b/>
+        </w:rPr>
+        <w:t>Processing</w:t>
+      </w:r>
+    </w:p>
+    <w:p>
+      <w:r>
+        <w:t>E</w:t>
+      </w:r>
+      <w:r>
+        <w:t xml:space="preserve">mployee will enter data in SMS and create a new Student enrolment no, as well as a new code number for Employee. </w:t>
+      </w:r>
+    </w:p>
+    <w:p>
+      <w:pPr>
+        <w:rPr>
+          <w:b/>
+        </w:rPr>
+      </w:pPr>
+      <w:r>
+        <w:rPr>
+          <w:b/>
+        </w:rPr>
+        <w:t>Output</w:t>
+      </w:r>
+    </w:p>
+    <w:p>
+      <w:r>
+        <w:t>SMS will generate Enrolment no. for Student and Code no. for Employee .Details can be viewed later on whenever required.</w:t>
+      </w:r>
+    </w:p>
+    <w:p>
+      <w:pPr>
+        <w:pStyle w:val="Heading4"/>
+      </w:pPr>
+      <w:r>
+        <w:t>View and Enter new Student and Employee information</w:t>
+      </w:r>
+    </w:p>
+    <w:p>
+      <w:pPr>
+        <w:rPr>
+          <w:b/>
+        </w:rPr>
+      </w:pPr>
+      <w:r>
+        <w:rPr>
+          <w:b/>
+        </w:rPr>
+        <w:t>Introduction</w:t>
+      </w:r>
+    </w:p>
+    <w:p>
+      <w:pPr>
+        <w:rPr>
+          <w:b/>
+        </w:rPr>
+      </w:pPr>
+    </w:p>
+    <w:p>
+      <w:pPr>
+        <w:rPr>
+          <w:b/>
+        </w:rPr>
+      </w:pPr>
+      <w:r>
+        <w:rPr>
+          <w:b/>
+        </w:rPr>
+        <w:t>Input</w:t>
+      </w:r>
+    </w:p>
+    <w:p>
+      <w:pPr>
+        <w:rPr>
+          <w:b/>
+        </w:rPr>
+      </w:pPr>
+      <w:bookmarkStart w:id="26" w:name="_GoBack"/>
+      <w:bookmarkEnd w:id="26"/>
+    </w:p>
+    <w:p>
+      <w:pPr>
+        <w:rPr>
+          <w:b/>
+        </w:rPr>
+      </w:pPr>
+      <w:r>
+        <w:rPr>
+          <w:b/>
+        </w:rPr>
+        <w:t>Processing</w:t>
+      </w:r>
+    </w:p>
+    <w:p>
+      <w:pPr>
+        <w:rPr>
+          <w:b/>
+        </w:rPr>
+      </w:pPr>
+    </w:p>
+    <w:p>
+      <w:pPr>
+        <w:rPr>
+          <w:b/>
+        </w:rPr>
+      </w:pPr>
+      <w:r>
+        <w:rPr>
+          <w:b/>
+        </w:rPr>
+        <w:t>Output</w:t>
+      </w:r>
+    </w:p>
+    <w:p/>
+    <w:p>
+      <w:pPr>
         <w:rPr>
           <w:rFonts w:eastAsia="Arial"/>
           <w:color w:val="FF0000"/>
@@ -4783,14 +4959,15 @@
           <w:rFonts w:eastAsia="Arial"/>
         </w:rPr>
       </w:pPr>
-      <w:bookmarkStart w:id="26" w:name="_Toc344558181"/>
-      <w:r>
-        <w:rPr>
-          <w:rFonts w:eastAsia="Arial"/>
-        </w:rPr>
+      <w:bookmarkStart w:id="27" w:name="_Toc344558181"/>
+      <w:r>
+        <w:rPr>
+          <w:rFonts w:eastAsia="Arial"/>
+        </w:rPr>
+        <w:lastRenderedPageBreak/>
         <w:t>Technical Specification</w:t>
       </w:r>
-      <w:bookmarkEnd w:id="26"/>
+      <w:bookmarkEnd w:id="27"/>
     </w:p>
     <w:p>
       <w:pPr>
@@ -5016,14 +5193,14 @@
           <w:rFonts w:eastAsia="Arial"/>
         </w:rPr>
       </w:pPr>
-      <w:bookmarkStart w:id="27" w:name="_Toc344558182"/>
+      <w:bookmarkStart w:id="28" w:name="_Toc344558182"/>
       <w:r>
         <w:rPr>
           <w:rFonts w:eastAsia="Arial"/>
         </w:rPr>
         <w:t>Planning and Scheduling</w:t>
       </w:r>
-      <w:bookmarkEnd w:id="27"/>
+      <w:bookmarkEnd w:id="28"/>
     </w:p>
     <w:p>
       <w:pPr>
@@ -5032,14 +5209,14 @@
           <w:rFonts w:eastAsia="Arial"/>
         </w:rPr>
       </w:pPr>
-      <w:bookmarkStart w:id="28" w:name="_Toc344558183"/>
+      <w:bookmarkStart w:id="29" w:name="_Toc344558183"/>
       <w:r>
         <w:rPr>
           <w:rFonts w:eastAsia="Arial"/>
         </w:rPr>
         <w:t>Gantt chart</w:t>
       </w:r>
-      <w:bookmarkEnd w:id="28"/>
+      <w:bookmarkEnd w:id="29"/>
     </w:p>
     <w:p>
       <w:pPr>
@@ -5052,7 +5229,6 @@
           <w:rFonts w:eastAsia="Arial"/>
           <w:noProof/>
         </w:rPr>
-        <w:lastRenderedPageBreak/>
         <w:drawing>
           <wp:inline distT="0" distB="0" distL="0" distR="0">
             <wp:extent cx="6201295" cy="4696691"/>
@@ -5103,14 +5279,14 @@
           <w:rFonts w:eastAsia="Arial"/>
         </w:rPr>
       </w:pPr>
-      <w:bookmarkStart w:id="29" w:name="_Toc344558184"/>
+      <w:bookmarkStart w:id="30" w:name="_Toc344558184"/>
       <w:r>
         <w:rPr>
           <w:rFonts w:eastAsia="Arial"/>
         </w:rPr>
         <w:t>Tracking Gantt</w:t>
       </w:r>
-      <w:bookmarkEnd w:id="29"/>
+      <w:bookmarkEnd w:id="30"/>
     </w:p>
     <w:p>
       <w:pPr>
@@ -5174,14 +5350,14 @@
           <w:rFonts w:eastAsia="Arial"/>
         </w:rPr>
       </w:pPr>
-      <w:bookmarkStart w:id="30" w:name="_Toc344558185"/>
+      <w:bookmarkStart w:id="31" w:name="_Toc344558185"/>
       <w:r>
         <w:rPr>
           <w:rFonts w:eastAsia="Arial"/>
         </w:rPr>
         <w:t>Pert chart</w:t>
       </w:r>
-      <w:bookmarkEnd w:id="30"/>
+      <w:bookmarkEnd w:id="31"/>
     </w:p>
     <w:p>
       <w:r>
@@ -5238,7 +5414,7 @@
           <w:rFonts w:eastAsia="Arial"/>
         </w:rPr>
       </w:pPr>
-      <w:bookmarkStart w:id="31" w:name="_Toc344558186"/>
+      <w:bookmarkStart w:id="32" w:name="_Toc344558186"/>
       <w:r>
         <w:rPr>
           <w:rFonts w:eastAsia="Arial"/>
@@ -5246,7 +5422,7 @@
         <w:lastRenderedPageBreak/>
         <w:t>Scope of the Solution</w:t>
       </w:r>
-      <w:bookmarkEnd w:id="31"/>
+      <w:bookmarkEnd w:id="32"/>
     </w:p>
     <w:p>
       <w:pPr>
@@ -5275,14 +5451,14 @@
           <w:rFonts w:eastAsia="Arial"/>
         </w:rPr>
       </w:pPr>
-      <w:bookmarkStart w:id="32" w:name="_Toc344558187"/>
+      <w:bookmarkStart w:id="33" w:name="_Toc344558187"/>
       <w:r>
         <w:rPr>
           <w:rFonts w:eastAsia="Arial"/>
         </w:rPr>
         <w:t>Analysis:</w:t>
       </w:r>
-      <w:bookmarkEnd w:id="32"/>
+      <w:bookmarkEnd w:id="33"/>
     </w:p>
     <w:p>
       <w:pPr>
@@ -5301,14 +5477,14 @@
           <w:rFonts w:eastAsia="Arial"/>
         </w:rPr>
       </w:pPr>
-      <w:bookmarkStart w:id="33" w:name="_Toc344558188"/>
+      <w:bookmarkStart w:id="34" w:name="_Toc344558188"/>
       <w:r>
         <w:rPr>
           <w:rFonts w:eastAsia="Arial"/>
         </w:rPr>
         <w:t>Context Diagram</w:t>
       </w:r>
-      <w:bookmarkEnd w:id="33"/>
+      <w:bookmarkEnd w:id="34"/>
     </w:p>
     <w:p>
       <w:r>
@@ -5365,24 +5541,24 @@
           <w:rFonts w:eastAsia="Arial"/>
         </w:rPr>
       </w:pPr>
-      <w:bookmarkStart w:id="34" w:name="_Toc344558189"/>
+      <w:bookmarkStart w:id="35" w:name="_Toc344558189"/>
       <w:r>
         <w:rPr>
           <w:rFonts w:eastAsia="Arial"/>
         </w:rPr>
         <w:t>DFD</w:t>
       </w:r>
-      <w:bookmarkEnd w:id="34"/>
+      <w:bookmarkEnd w:id="35"/>
     </w:p>
     <w:p>
       <w:pPr>
         <w:pStyle w:val="Heading3"/>
       </w:pPr>
-      <w:bookmarkStart w:id="35" w:name="_Toc344558190"/>
+      <w:bookmarkStart w:id="36" w:name="_Toc344558190"/>
       <w:r>
         <w:t>Level 0</w:t>
       </w:r>
-      <w:bookmarkEnd w:id="35"/>
+      <w:bookmarkEnd w:id="36"/>
     </w:p>
     <w:p>
       <w:r>
@@ -5437,11 +5613,11 @@
       <w:pPr>
         <w:pStyle w:val="Heading3"/>
       </w:pPr>
-      <w:bookmarkStart w:id="36" w:name="_Toc344558191"/>
+      <w:bookmarkStart w:id="37" w:name="_Toc344558191"/>
       <w:r>
         <w:t>Level 1</w:t>
       </w:r>
-      <w:bookmarkEnd w:id="36"/>
+      <w:bookmarkEnd w:id="37"/>
     </w:p>
     <w:p>
       <w:pPr>
@@ -5602,12 +5778,12 @@
       <w:pPr>
         <w:pStyle w:val="Heading3"/>
       </w:pPr>
-      <w:bookmarkStart w:id="37" w:name="_Toc344558192"/>
+      <w:bookmarkStart w:id="38" w:name="_Toc344558192"/>
       <w:r>
         <w:lastRenderedPageBreak/>
         <w:t>Level 2</w:t>
       </w:r>
-      <w:bookmarkEnd w:id="37"/>
+      <w:bookmarkEnd w:id="38"/>
     </w:p>
     <w:p>
       <w:r>
@@ -5664,14 +5840,14 @@
           <w:rFonts w:eastAsia="Arial"/>
         </w:rPr>
       </w:pPr>
-      <w:bookmarkStart w:id="38" w:name="_Toc344558193"/>
+      <w:bookmarkStart w:id="39" w:name="_Toc344558193"/>
       <w:r>
         <w:rPr>
           <w:rFonts w:eastAsia="Arial"/>
         </w:rPr>
         <w:t>ER Diagram</w:t>
       </w:r>
-      <w:bookmarkEnd w:id="38"/>
+      <w:bookmarkEnd w:id="39"/>
     </w:p>
     <w:p>
       <w:pPr>
@@ -6363,7 +6539,7 @@
           <w:rFonts w:eastAsia="Arial"/>
         </w:rPr>
       </w:pPr>
-      <w:bookmarkStart w:id="39" w:name="_Toc344558194"/>
+      <w:bookmarkStart w:id="40" w:name="_Toc344558194"/>
       <w:r>
         <w:rPr>
           <w:rFonts w:eastAsia="Arial"/>
@@ -6371,7 +6547,7 @@
         <w:lastRenderedPageBreak/>
         <w:t>Class Diagram</w:t>
       </w:r>
-      <w:bookmarkEnd w:id="39"/>
+      <w:bookmarkEnd w:id="40"/>
     </w:p>
     <w:p>
       <w:r>
@@ -6477,14 +6653,14 @@
           <w:rFonts w:eastAsia="Arial"/>
         </w:rPr>
       </w:pPr>
-      <w:bookmarkStart w:id="40" w:name="_Toc344558195"/>
+      <w:bookmarkStart w:id="41" w:name="_Toc344558195"/>
       <w:r>
         <w:rPr>
           <w:rFonts w:eastAsia="Arial"/>
         </w:rPr>
         <w:t>Database and Table Details</w:t>
       </w:r>
-      <w:bookmarkEnd w:id="40"/>
+      <w:bookmarkEnd w:id="41"/>
     </w:p>
     <w:p>
       <w:r>
@@ -6587,7 +6763,7 @@
           <w:szCs w:val="28"/>
         </w:rPr>
       </w:pPr>
-      <w:bookmarkStart w:id="41" w:name="_Toc344558196"/>
+      <w:bookmarkStart w:id="42" w:name="_Toc344558196"/>
       <w:r>
         <w:rPr>
           <w:rFonts w:eastAsia="Arial"/>
@@ -6609,7 +6785,7 @@
         <w:lastRenderedPageBreak/>
         <w:t>Complete structure:</w:t>
       </w:r>
-      <w:bookmarkEnd w:id="41"/>
+      <w:bookmarkEnd w:id="42"/>
     </w:p>
     <w:p>
       <w:pPr>
@@ -6618,14 +6794,14 @@
           <w:rFonts w:eastAsia="Arial"/>
         </w:rPr>
       </w:pPr>
-      <w:bookmarkStart w:id="42" w:name="_Toc344558197"/>
+      <w:bookmarkStart w:id="43" w:name="_Toc344558197"/>
       <w:r>
         <w:rPr>
           <w:rFonts w:eastAsia="Arial"/>
         </w:rPr>
         <w:t>Module Description</w:t>
       </w:r>
-      <w:bookmarkEnd w:id="42"/>
+      <w:bookmarkEnd w:id="43"/>
     </w:p>
     <w:p>
       <w:pPr>
@@ -7439,14 +7615,14 @@
           <w:rFonts w:eastAsia="Arial"/>
         </w:rPr>
       </w:pPr>
-      <w:bookmarkStart w:id="43" w:name="_Toc344558198"/>
+      <w:bookmarkStart w:id="44" w:name="_Toc344558198"/>
       <w:r>
         <w:rPr>
           <w:rFonts w:eastAsia="Arial"/>
         </w:rPr>
         <w:t>Estimation:</w:t>
       </w:r>
-      <w:bookmarkEnd w:id="43"/>
+      <w:bookmarkEnd w:id="44"/>
     </w:p>
     <w:p>
       <w:pPr>
@@ -7530,7 +7706,7 @@
           <w:rFonts w:eastAsia="Arial"/>
         </w:rPr>
       </w:pPr>
-      <w:bookmarkStart w:id="44" w:name="_Toc344558199"/>
+      <w:bookmarkStart w:id="45" w:name="_Toc344558199"/>
       <w:r>
         <w:rPr>
           <w:rFonts w:eastAsia="Arial"/>
@@ -7538,7 +7714,7 @@
         <w:lastRenderedPageBreak/>
         <w:t>Data Structure:</w:t>
       </w:r>
-      <w:bookmarkEnd w:id="44"/>
+      <w:bookmarkEnd w:id="45"/>
     </w:p>
     <w:tbl>
       <w:tblPr>
@@ -13564,15 +13740,15 @@
       <w:pPr>
         <w:pStyle w:val="Heading2"/>
       </w:pPr>
-      <w:bookmarkStart w:id="45" w:name="_Toc344229916"/>
-      <w:bookmarkStart w:id="46" w:name="_Toc344539177"/>
-      <w:bookmarkStart w:id="47" w:name="_Toc344558200"/>
+      <w:bookmarkStart w:id="46" w:name="_Toc344229916"/>
+      <w:bookmarkStart w:id="47" w:name="_Toc344539177"/>
+      <w:bookmarkStart w:id="48" w:name="_Toc344558200"/>
       <w:r>
         <w:t>Implementation Methodology</w:t>
       </w:r>
-      <w:bookmarkEnd w:id="45"/>
       <w:bookmarkEnd w:id="46"/>
       <w:bookmarkEnd w:id="47"/>
+      <w:bookmarkEnd w:id="48"/>
     </w:p>
     <w:p>
       <w:pPr>
@@ -13649,15 +13825,15 @@
       <w:pPr>
         <w:pStyle w:val="Heading2"/>
       </w:pPr>
-      <w:bookmarkStart w:id="48" w:name="_Toc344229917"/>
-      <w:bookmarkStart w:id="49" w:name="_Toc344539178"/>
-      <w:bookmarkStart w:id="50" w:name="_Toc344558201"/>
+      <w:bookmarkStart w:id="49" w:name="_Toc344229917"/>
+      <w:bookmarkStart w:id="50" w:name="_Toc344539178"/>
+      <w:bookmarkStart w:id="51" w:name="_Toc344558201"/>
       <w:r>
         <w:t>List of Reports</w:t>
       </w:r>
-      <w:bookmarkEnd w:id="48"/>
       <w:bookmarkEnd w:id="49"/>
       <w:bookmarkEnd w:id="50"/>
+      <w:bookmarkEnd w:id="51"/>
     </w:p>
     <w:p>
       <w:r>
@@ -13676,8 +13852,6 @@
         </w:numPr>
         <w:spacing w:line="288" w:lineRule="auto"/>
       </w:pPr>
-      <w:bookmarkStart w:id="51" w:name="_GoBack"/>
-      <w:bookmarkEnd w:id="51"/>
       <w:r>
         <w:lastRenderedPageBreak/>
         <w:t xml:space="preserve">List of </w:t>
@@ -14546,7 +14720,7 @@
         <w:rStyle w:val="PageNumber"/>
         <w:noProof/>
       </w:rPr>
-      <w:t>26</w:t>
+      <w:t>7</w:t>
     </w:r>
     <w:r>
       <w:rPr>
@@ -14614,28 +14788,28 @@
         <v:path o:extrusionok="f" gradientshapeok="t" o:connecttype="rect"/>
         <o:lock v:ext="edit" aspectratio="t"/>
       </v:shapetype>
-      <v:shape id="_x0000_i1280" type="#_x0000_t75" style="width:11.15pt;height:11.15pt" o:bullet="t">
+      <v:shape id="_x0000_i1284" type="#_x0000_t75" style="width:11.15pt;height:11.15pt" o:bullet="t">
         <v:imagedata r:id="rId1" o:title="BD15056_"/>
       </v:shape>
     </w:pict>
   </w:numPicBullet>
   <w:numPicBullet w:numPicBulletId="1">
     <w:pict>
-      <v:shape id="_x0000_i1281" type="#_x0000_t75" style="width:11.15pt;height:11.15pt" o:bullet="t">
+      <v:shape id="_x0000_i1285" type="#_x0000_t75" style="width:11.15pt;height:11.15pt" o:bullet="t">
         <v:imagedata r:id="rId2" o:title="bullet1"/>
       </v:shape>
     </w:pict>
   </w:numPicBullet>
   <w:numPicBullet w:numPicBulletId="2">
     <w:pict>
-      <v:shape id="_x0000_i1282" type="#_x0000_t75" style="width:9.15pt;height:9.15pt" o:bullet="t">
+      <v:shape id="_x0000_i1286" type="#_x0000_t75" style="width:9.15pt;height:9.15pt" o:bullet="t">
         <v:imagedata r:id="rId3" o:title="bullet2"/>
       </v:shape>
     </w:pict>
   </w:numPicBullet>
   <w:numPicBullet w:numPicBulletId="3">
     <w:pict>
-      <v:shape id="_x0000_i1283" type="#_x0000_t75" style="width:9.15pt;height:9.15pt" o:bullet="t">
+      <v:shape id="_x0000_i1287" type="#_x0000_t75" style="width:9.15pt;height:9.15pt" o:bullet="t">
         <v:imagedata r:id="rId4" o:title="bullet3"/>
       </v:shape>
     </w:pict>

</xml_diff>